<commit_message>
punto 2 con for
</commit_message>
<xml_diff>
--- a/apuntes.docx
+++ b/apuntes.docx
@@ -698,6 +698,7 @@
           <w:rFonts w:ascii="Century Gothic" w:eastAsia="NimbusSanL-ReguItal" w:hAnsi="Century Gothic" w:cs="NimbusSanL-ReguItal"/>
           <w:sz w:val="24"/>
           <w:szCs w:val="24"/>
+          <w:lang w:val="es-CR"/>
         </w:rPr>
       </w:pPr>
     </w:p>
@@ -842,6 +843,24 @@
           <w:lang w:val="es-CR"/>
         </w:rPr>
       </w:pPr>
+      <w:r>
+        <w:rPr>
+          <w:rFonts w:ascii="Century Gothic" w:eastAsia="NimbusSanL-ReguItal" w:hAnsi="Century Gothic" w:cs="NimbusSanL-ReguItal"/>
+          <w:sz w:val="24"/>
+          <w:szCs w:val="24"/>
+          <w:lang w:val="es-CR"/>
+        </w:rPr>
+        <w:t>Comportamiento, ¿cuál es la probabilidad de que yo tenga que lanzar la moneda tal cantidad de veces p</w:t>
+      </w:r>
+      <w:r>
+        <w:rPr>
+          <w:rFonts w:ascii="Century Gothic" w:eastAsia="NimbusSanL-ReguItal" w:hAnsi="Century Gothic" w:cs="NimbusSanL-ReguItal"/>
+          <w:sz w:val="24"/>
+          <w:szCs w:val="24"/>
+          <w:lang w:val="es-CR"/>
+        </w:rPr>
+        <w:t>ara obtener escudo?</w:t>
+      </w:r>
     </w:p>
     <w:p>
       <w:pPr>
@@ -854,6 +873,66 @@
           <w:lang w:val="es-CR"/>
         </w:rPr>
       </w:pPr>
+      <w:r>
+        <w:rPr>
+          <w:rFonts w:ascii="Century Gothic" w:eastAsia="NimbusSanL-ReguItal" w:hAnsi="Century Gothic" w:cs="NimbusSanL-ReguItal"/>
+          <w:sz w:val="24"/>
+          <w:szCs w:val="24"/>
+          <w:lang w:val="es-CR"/>
+        </w:rPr>
+        <w:lastRenderedPageBreak/>
+        <w:t xml:space="preserve">Se puede observar que la probabilidad </w:t>
+      </w:r>
+      <w:r>
+        <w:rPr>
+          <w:rFonts w:ascii="Century Gothic" w:eastAsia="NimbusSanL-ReguItal" w:hAnsi="Century Gothic" w:cs="NimbusSanL-ReguItal"/>
+          <w:sz w:val="24"/>
+          <w:szCs w:val="24"/>
+          <w:lang w:val="es-CR"/>
+        </w:rPr>
+        <w:t xml:space="preserve">para obtener escudo por primera vez después de 20 lanzamientos </w:t>
+      </w:r>
+      <w:r>
+        <w:rPr>
+          <w:rFonts w:ascii="Century Gothic" w:eastAsia="NimbusSanL-ReguItal" w:hAnsi="Century Gothic" w:cs="NimbusSanL-ReguItal"/>
+          <w:sz w:val="24"/>
+          <w:szCs w:val="24"/>
+          <w:lang w:val="es-CR"/>
+        </w:rPr>
+        <w:t>es casi imposible.</w:t>
+      </w:r>
+    </w:p>
+    <w:p>
+      <w:pPr>
+        <w:spacing w:line="360" w:lineRule="auto"/>
+        <w:jc w:val="both"/>
+        <w:rPr>
+          <w:rFonts w:ascii="Century Gothic" w:eastAsia="NimbusSanL-ReguItal" w:hAnsi="Century Gothic" w:cs="NimbusSanL-ReguItal"/>
+          <w:sz w:val="24"/>
+          <w:szCs w:val="24"/>
+          <w:lang w:val="es-CR"/>
+        </w:rPr>
+      </w:pPr>
+      <w:r>
+        <w:rPr>
+          <w:rFonts w:ascii="Century Gothic" w:eastAsia="NimbusSanL-ReguItal" w:hAnsi="Century Gothic" w:cs="NimbusSanL-ReguItal"/>
+          <w:b/>
+          <w:bCs/>
+          <w:sz w:val="24"/>
+          <w:szCs w:val="24"/>
+          <w:lang w:val="es-CR"/>
+        </w:rPr>
+        <w:t>NOTA:</w:t>
+      </w:r>
+      <w:r>
+        <w:rPr>
+          <w:rFonts w:ascii="Century Gothic" w:eastAsia="NimbusSanL-ReguItal" w:hAnsi="Century Gothic" w:cs="NimbusSanL-ReguItal"/>
+          <w:sz w:val="24"/>
+          <w:szCs w:val="24"/>
+          <w:lang w:val="es-CR"/>
+        </w:rPr>
+        <w:t xml:space="preserve"> Consultar eso de “antes” del primer escudo.</w:t>
+      </w:r>
     </w:p>
     <w:p>
       <w:pPr>
@@ -1140,6 +1219,7 @@
           <w:szCs w:val="24"/>
           <w:lang w:val="es-CR"/>
         </w:rPr>
+        <w:lastRenderedPageBreak/>
         <w:drawing>
           <wp:inline distT="0" distB="0" distL="0" distR="0" wp14:anchorId="0D6A3C39" wp14:editId="00A43536">
             <wp:extent cx="3585600" cy="2586152"/>
@@ -1196,7 +1276,6 @@
           <w:szCs w:val="24"/>
           <w:lang w:val="es-CR"/>
         </w:rPr>
-        <w:lastRenderedPageBreak/>
         <w:drawing>
           <wp:inline distT="0" distB="0" distL="0" distR="0" wp14:anchorId="6A42889C" wp14:editId="157FC56E">
             <wp:extent cx="5853248" cy="1429030"/>
@@ -1391,10 +1470,12 @@
       <w:r>
         <w:rPr>
           <w:rFonts w:ascii="Century Gothic" w:eastAsia="NimbusSanL-ReguItal" w:hAnsi="Century Gothic" w:cs="NimbusSanL-ReguItal"/>
-          <w:sz w:val="24"/>
-          <w:szCs w:val="24"/>
-          <w:lang w:val="es-CR"/>
-        </w:rPr>
+          <w:noProof/>
+          <w:sz w:val="24"/>
+          <w:szCs w:val="24"/>
+          <w:lang w:val="es-CR"/>
+        </w:rPr>
+        <w:lastRenderedPageBreak/>
         <w:drawing>
           <wp:inline distT="0" distB="0" distL="0" distR="0" wp14:anchorId="68F491FD" wp14:editId="0282AFFC">
             <wp:extent cx="5943600" cy="2552065"/>

</xml_diff>